<commit_message>
Updated the approach document
</commit_message>
<xml_diff>
--- a/Dius Bowling Club Solution and Approach.docx
+++ b/Dius Bowling Club Solution and Approach.docx
@@ -1141,13 +1141,12 @@
           <w:u w:val="single"/>
         </w:rPr>
       </w:pPr>
-      <w:hyperlink r:id="rId8">
+      <w:hyperlink r:id="rId8" w:history="1">
         <w:r>
           <w:rPr>
-            <w:color w:val="1155CC"/>
-            <w:u w:val="single"/>
+            <w:rStyle w:val="Hyperlink"/>
           </w:rPr>
-          <w:t>https://github.com/ShailyDeveloper/BowlingCalculator_Dius</w:t>
+          <w:t>https://github.com/ShailyDeveloper/Dius</w:t>
         </w:r>
       </w:hyperlink>
     </w:p>
@@ -1200,12 +1199,6 @@
       <w:r>
         <w:t>logic within the calculate score method.</w:t>
       </w:r>
-    </w:p>
-    <w:p>
-      <w:pPr>
-        <w:spacing w:after="200"/>
-        <w:ind w:left="0" w:right="-41"/>
-      </w:pPr>
     </w:p>
     <w:sectPr>
       <w:headerReference w:type="default" r:id="rId9"/>
@@ -2020,6 +2013,18 @@
       <w:szCs w:val="40"/>
     </w:rPr>
   </w:style>
+  <w:style w:type="character" w:styleId="Hyperlink">
+    <w:name w:val="Hyperlink"/>
+    <w:basedOn w:val="DefaultParagraphFont"/>
+    <w:uiPriority w:val="99"/>
+    <w:semiHidden/>
+    <w:unhideWhenUsed/>
+    <w:rsid w:val="00A541A5"/>
+    <w:rPr>
+      <w:color w:val="0000FF"/>
+      <w:u w:val="single"/>
+    </w:rPr>
+  </w:style>
 </w:styles>
 </file>
 

</xml_diff>